<commit_message>
new file including europeanRailInfoCrawler
</commit_message>
<xml_diff>
--- a/Analysis-of-qmtrip.docx
+++ b/Analysis-of-qmtrip.docx
@@ -5848,21 +5848,142 @@
         </w:rPr>
         <w:t>D:\node\nodeproject\jingli\qmtrip\api\travelBudget\index.ts  获取票据信息446 line和432行</w:t>
       </w:r>
+    </w:p>
+    <w:p>
+      <w:pPr>
+        <w:ind w:firstLine="420" w:firstLineChars="0"/>
+        <w:rPr>
+          <w:rFonts w:hint="eastAsia"/>
+          <w:lang w:val="en-US" w:eastAsia="zh-CN"/>
+        </w:rPr>
+      </w:pPr>
+    </w:p>
+    <w:p>
+      <w:pPr>
+        <w:rPr>
+          <w:rFonts w:hint="eastAsia"/>
+          <w:lang w:val="en-US" w:eastAsia="zh-CN"/>
+        </w:rPr>
+      </w:pPr>
+    </w:p>
+    <w:p>
+      <w:pPr>
+        <w:rPr>
+          <w:rFonts w:hint="eastAsia"/>
+          <w:lang w:val="en-US" w:eastAsia="zh-CN"/>
+        </w:rPr>
+      </w:pPr>
+    </w:p>
+    <w:p>
+      <w:pPr>
+        <w:pStyle w:val="2"/>
+        <w:rPr>
+          <w:rFonts w:hint="eastAsia"/>
+          <w:lang w:val="en-US" w:eastAsia="zh-CN"/>
+        </w:rPr>
+      </w:pPr>
+      <w:r>
+        <w:rPr>
+          <w:rFonts w:hint="eastAsia"/>
+          <w:lang w:val="en-US" w:eastAsia="zh-CN"/>
+        </w:rPr>
+        <w:t>爬虫爬取数据</w:t>
+      </w:r>
+    </w:p>
+    <w:p>
+      <w:pPr>
+        <w:rPr>
+          <w:rFonts w:hint="eastAsia"/>
+          <w:lang w:val="en-US" w:eastAsia="zh-CN"/>
+        </w:rPr>
+      </w:pPr>
+      <w:r>
+        <w:rPr>
+          <w:rFonts w:hint="eastAsia"/>
+          <w:lang w:val="en-US" w:eastAsia="zh-CN"/>
+        </w:rPr>
+        <w:t>代码hotel-api中的datasource分支。</w:t>
+      </w:r>
+    </w:p>
+    <w:p>
+      <w:pPr>
+        <w:rPr>
+          <w:rFonts w:hint="eastAsia"/>
+          <w:lang w:val="en-US" w:eastAsia="zh-CN"/>
+        </w:rPr>
+      </w:pPr>
+      <w:r>
+        <w:rPr>
+          <w:rFonts w:hint="eastAsia"/>
+          <w:lang w:val="en-US" w:eastAsia="zh-CN"/>
+        </w:rPr>
+        <w:t>D:\node\nodeproject\jingli\hotel-api\task\task-mgr.ts该文件中的handleTask()函数用于处理</w:t>
+      </w:r>
+    </w:p>
+    <w:p>
+      <w:pPr>
+        <w:pStyle w:val="3"/>
+        <w:rPr>
+          <w:rFonts w:hint="eastAsia"/>
+          <w:lang w:val="en-US" w:eastAsia="zh-CN"/>
+        </w:rPr>
+      </w:pPr>
+      <w:r>
+        <w:rPr>
+          <w:rFonts w:hint="eastAsia"/>
+          <w:lang w:val="en-US" w:eastAsia="zh-CN"/>
+        </w:rPr>
+        <w:t>爬虫流程：</w:t>
+      </w:r>
+    </w:p>
+    <w:p>
+      <w:pPr>
+        <w:rPr>
+          <w:rFonts w:hint="eastAsia" w:eastAsia="宋体"/>
+          <w:lang w:val="en-US" w:eastAsia="zh-CN"/>
+        </w:rPr>
+      </w:pPr>
+      <w:r>
+        <w:rPr>
+          <w:rFonts w:hint="eastAsia"/>
+          <w:lang w:val="en-US" w:eastAsia="zh-CN"/>
+        </w:rPr>
+        <w:t>该文件中的start()函数开始后，建立三张表，同时生成worker的多进程，用于处理事物，然后调用调用</w:t>
+      </w:r>
+      <w:r>
+        <w:rPr>
+          <w:rFonts w:hint="default"/>
+          <w:lang w:val="en-US" w:eastAsia="zh-CN"/>
+        </w:rPr>
+        <w:t>work.ts</w:t>
+      </w:r>
+      <w:r>
+        <w:rPr>
+          <w:rFonts w:hint="eastAsia"/>
+          <w:lang w:val="en-US" w:eastAsia="zh-CN"/>
+        </w:rPr>
+        <w:t>中的start函数。进而同过bind(this), 回调task.mgr.ts中的handleTask()，通过获取handlers的数组中的某个任务，同时将参数task传入，从而调用不同的handlers，如ctripHotelHandler()进行处理。该函数中调用了lib/下的文件进行数据爬取，如hotel数据，通过调用hotel.list()函数，</w:t>
+      </w:r>
+    </w:p>
+    <w:p>
+      <w:pPr>
+        <w:rPr>
+          <w:rFonts w:hint="eastAsia"/>
+          <w:lang w:val="en-US" w:eastAsia="zh-CN"/>
+        </w:rPr>
+      </w:pPr>
+      <w:r>
+        <w:rPr>
+          <w:rFonts w:hint="eastAsia"/>
+          <w:lang w:val="en-US" w:eastAsia="zh-CN"/>
+        </w:rPr>
+        <w:t>D:\node\nodeproject\jingli\hotel-api\task\worker.ts</w:t>
+      </w:r>
       <w:bookmarkStart w:id="14" w:name="_GoBack"/>
       <w:bookmarkEnd w:id="14"/>
     </w:p>
     <w:p>
       <w:pPr>
-        <w:ind w:firstLine="420" w:firstLineChars="0"/>
-        <w:rPr>
-          <w:rFonts w:hint="eastAsia"/>
-          <w:lang w:val="en-US" w:eastAsia="zh-CN"/>
-        </w:rPr>
-      </w:pPr>
-    </w:p>
-    <w:p>
-      <w:pPr>
-        <w:ind w:firstLine="420" w:firstLineChars="0"/>
         <w:rPr>
           <w:rFonts w:hint="eastAsia"/>
           <w:lang w:val="en-US" w:eastAsia="zh-CN"/>
@@ -6237,13 +6358,13 @@
     <w:pPr>
       <w:keepNext/>
       <w:keepLines/>
-      <w:spacing w:before="260" w:beforeLines="0" w:beforeAutospacing="0" w:after="260" w:afterLines="0" w:afterAutospacing="0" w:line="413" w:lineRule="auto"/>
+      <w:spacing w:beforeLines="0" w:beforeAutospacing="0" w:afterLines="0" w:afterAutospacing="0" w:line="15" w:lineRule="auto"/>
       <w:outlineLvl w:val="1"/>
     </w:pPr>
     <w:rPr>
       <w:rFonts w:ascii="Arial" w:hAnsi="Arial" w:eastAsia="黑体"/>
       <w:b/>
-      <w:sz w:val="32"/>
+      <w:sz w:val="13"/>
     </w:rPr>
   </w:style>
   <w:style w:type="character" w:default="1" w:styleId="8">

</xml_diff>